<commit_message>
Extended app features and added button to get CV directly from database
</commit_message>
<xml_diff>
--- a/output_files/docx/filled_cv.docx
+++ b/output_files/docx/filled_cv.docx
@@ -136,7 +136,7 @@
           <w:sz w:val="22"/>
           <w:szCs w:val="22"/>
         </w:rPr>
-        <w:t xml:space="preserve">MPhys Physics graduate seeking a Graduate RF/uWave Systems Engineer role. Practical experience in RF and radio systems including AESA SAR processing, UHF ground-station design, analogue circuit prototyping and MATLAB/Simulink simulation. Strong documentation, presentation and cross-discipline collaboration skills.</w:t>
+        <w:t xml:space="preserve">MPhys Physics (expected First) pursuing a Graduate RF/uWave Systems Engineer role. Practical experience in radio systems, analogue circuit design and prototyping via UHF ground-station development and an AESA/SAR internship. Skilled in RF modelling and test-focused documentation using MATLAB/Simulink, LabVIEW and Git.</w:t>
       </w:r>
     </w:p>
     <w:p>
@@ -377,7 +377,7 @@
           <w:szCs w:val="22"/>
           <w:lang w:val="en-GB"/>
         </w:rPr>
-        <w:t xml:space="preserve">Relevant modules: electromagnetism, scientific and high-performance computing, advanced mathematical methods, fluid mechanics and statistical physics.</w:t>
+        <w:t xml:space="preserve">Relevant modules: electromagnetism, scientific and high-performance computing, advanced mathematical methods and fluid mechanics — strong foundation for RF and radio systems.</w:t>
       </w:r>
       <w:r>
         <w:rPr>
@@ -432,7 +432,7 @@
           <w:szCs w:val="22"/>
           <w:lang w:val="en-GB"/>
         </w:rPr>
-        <w:t xml:space="preserve">Numerical simulation experience: ran 10,000+ N-body and Monte Carlo simulations (Ising model) and implemented finite-difference PDE solvers in C and MATLAB for wave and heat problems.</w:t>
+        <w:t xml:space="preserve">Designed, built and tested a DC voltage regulator circuit using op-amps and MOSFETs, demonstrating analogue circuit design and hands-on prototyping.</w:t>
       </w:r>
       <w:r>
         <w:rPr>
@@ -487,7 +487,7 @@
           <w:szCs w:val="22"/>
           <w:lang w:val="en-GB"/>
         </w:rPr>
-        <w:t xml:space="preserve">Designed, built and tested a DC voltage regulator circuit using op-amps and MOSFETs (analogue circuit design and hand‑built prototyping).</w:t>
+        <w:t xml:space="preserve">Co-developed a stabilisation algorithm in LabVIEW implementing PID control for a nodding-donkey platform, improving actuator stability and control.</w:t>
       </w:r>
       <w:r>
         <w:rPr>
@@ -542,7 +542,7 @@
           <w:szCs w:val="22"/>
           <w:lang w:val="en-GB"/>
         </w:rPr>
-        <w:t xml:space="preserve">Developed a stabilisation algorithm in LabVIEW for a nodding‑donkey system implementing PID control and improved actuator stability.</w:t>
+        <w:t xml:space="preserve">Performed extensive numerical simulation work (Monte Carlo, finite-difference PDEs) and signal-processing analysis in MATLAB and C.</w:t>
       </w:r>
       <w:r>
         <w:rPr>
@@ -556,6 +556,182 @@
       <w:r>
         <w:rPr>
           <w:rFonts w:ascii="Arial" w:hAnsi="Arial" w:cs="Arial"/>
+          <w:sz w:val="22"/>
+          <w:szCs w:val="22"/>
+          <w:lang w:val="en-GB"/>
+        </w:rPr>
+        <w:t xml:space="preserve"/>
+      </w:r>
+    </w:p>
+    <w:p>
+      <w:pPr>
+        <w:rPr>
+          <w:rFonts w:ascii="Arial" w:hAnsi="Arial" w:cs="Arial"/>
+          <w:b/>
+          <w:bCs/>
+          <w:sz w:val="22"/>
+          <w:szCs w:val="22"/>
+          <w:lang w:val="en-GB"/>
+        </w:rPr>
+      </w:pPr>
+      <w:r>
+        <w:rPr>
+          <w:rFonts w:ascii="Arial" w:hAnsi="Arial" w:cs="Arial"/>
+          <w:b/>
+          <w:bCs/>
+          <w:sz w:val="22"/>
+          <w:szCs w:val="22"/>
+          <w:lang w:val="en-GB"/>
+        </w:rPr>
+        <w:t xml:space="preserve"/>
+      </w:r>
+    </w:p>
+    <w:p>
+      <w:pPr>
+        <w:tabs>
+          <w:tab w:val="right" w:pos="9072"/>
+        </w:tabs>
+        <w:rPr>
+          <w:rFonts w:ascii="Arial" w:hAnsi="Arial" w:cs="Arial"/>
+          <w:b/>
+          <w:bCs/>
+          <w:sz w:val="22"/>
+          <w:szCs w:val="22"/>
+          <w:lang w:val="en-GB"/>
+        </w:rPr>
+      </w:pPr>
+      <w:r>
+        <w:rPr>
+          <w:rFonts w:ascii="Arial" w:hAnsi="Arial" w:cs="Arial"/>
+          <w:b/>
+          <w:bCs/>
+          <w:sz w:val="22"/>
+          <w:szCs w:val="22"/>
+          <w:lang w:val="en-GB"/>
+        </w:rPr>
+        <w:t xml:space="preserve">A-levels – Forest School</w:t>
+      </w:r>
+      <w:r>
+        <w:rPr>
+          <w:rFonts w:ascii="Arial" w:hAnsi="Arial" w:cs="Arial"/>
+          <w:b/>
+          <w:bCs/>
+          <w:sz w:val="22"/>
+          <w:szCs w:val="22"/>
+          <w:lang w:val="en-GB"/>
+        </w:rPr>
+        <w:tab/>
+      </w:r>
+      <w:r>
+        <w:rPr>
+          <w:rFonts w:ascii="Arial" w:hAnsi="Arial" w:cs="Arial"/>
+          <w:b/>
+          <w:bCs/>
+          <w:sz w:val="22"/>
+          <w:szCs w:val="22"/>
+          <w:lang w:val="en-GB"/>
+        </w:rPr>
+        <w:t xml:space="preserve">September 2020</w:t>
+      </w:r>
+      <w:r>
+        <w:rPr>
+          <w:rFonts w:ascii="Arial" w:hAnsi="Arial" w:cs="Arial"/>
+          <w:b/>
+          <w:bCs/>
+          <w:sz w:val="22"/>
+          <w:szCs w:val="22"/>
+          <w:lang w:val="en-GB"/>
+        </w:rPr>
+        <w:t xml:space="preserve"> </w:t>
+      </w:r>
+      <w:r>
+        <w:rPr>
+          <w:rFonts w:ascii="Arial" w:hAnsi="Arial" w:cs="Arial"/>
+          <w:b/>
+          <w:bCs/>
+          <w:sz w:val="22"/>
+          <w:szCs w:val="22"/>
+          <w:lang w:val="en-GB"/>
+        </w:rPr>
+        <w:t xml:space="preserve">–</w:t>
+      </w:r>
+      <w:r>
+        <w:rPr>
+          <w:rFonts w:ascii="Arial" w:hAnsi="Arial" w:cs="Arial"/>
+          <w:b/>
+          <w:bCs/>
+          <w:sz w:val="22"/>
+          <w:szCs w:val="22"/>
+          <w:lang w:val="en-GB"/>
+        </w:rPr>
+        <w:t xml:space="preserve"> </w:t>
+      </w:r>
+      <w:r>
+        <w:rPr>
+          <w:rFonts w:ascii="Arial" w:hAnsi="Arial" w:cs="Arial"/>
+          <w:b/>
+          <w:bCs/>
+          <w:sz w:val="22"/>
+          <w:szCs w:val="22"/>
+          <w:lang w:val="en-GB"/>
+        </w:rPr>
+        <w:t xml:space="preserve">July 2022</w:t>
+      </w:r>
+      <w:r>
+        <w:rPr>
+          <w:rFonts w:ascii="Arial" w:hAnsi="Arial" w:cs="Arial"/>
+          <w:b/>
+          <w:bCs/>
+          <w:sz w:val="22"/>
+          <w:szCs w:val="22"/>
+          <w:lang w:val="en-GB"/>
+        </w:rPr>
+        <w:t xml:space="preserve"> </w:t>
+      </w:r>
+    </w:p>
+    <w:p>
+      <w:pPr>
+        <w:rPr>
+          <w:rFonts w:ascii="Arial" w:hAnsi="Arial" w:cs="Arial"/>
+          <w:sz w:val="22"/>
+          <w:szCs w:val="22"/>
+          <w:lang w:val="en-GB"/>
+        </w:rPr>
+      </w:pPr>
+      <w:r>
+        <w:rPr>
+          <w:rFonts w:ascii="Arial" w:hAnsi="Arial" w:cs="Arial"/>
+          <w:b/>
+          <w:bCs/>
+          <w:sz w:val="22"/>
+          <w:szCs w:val="22"/>
+          <w:lang w:val="en-GB"/>
+        </w:rPr>
+        <w:t xml:space="preserve">Grade: </w:t>
+      </w:r>
+      <w:r>
+        <w:rPr>
+          <w:rFonts w:ascii="Arial" w:hAnsi="Arial" w:cs="Arial"/>
+          <w:sz w:val="22"/>
+          <w:szCs w:val="22"/>
+          <w:lang w:val="en-GB"/>
+        </w:rPr>
+        <w:t xml:space="preserve">A*A*A*A*A* (Maths, Further Maths, Physics, Chemistry, Extended Project)</w:t>
+      </w:r>
+      <w:r>
+        <w:rPr>
+          <w:rFonts w:ascii="Arial" w:hAnsi="Arial" w:cs="Arial"/>
+          <w:sz w:val="22"/>
+          <w:szCs w:val="22"/>
+          <w:lang w:val="en-GB"/>
+        </w:rPr>
+        <w:t xml:space="preserve"> </w:t>
+      </w:r>
+      <w:r>
+        <w:rPr>
+          <w:rFonts w:ascii="Arial" w:hAnsi="Arial" w:cs="Arial"/>
+          <w:b/>
+          <w:bCs/>
           <w:sz w:val="22"/>
           <w:szCs w:val="22"/>
           <w:lang w:val="en-GB"/>
@@ -597,7 +773,7 @@
           <w:szCs w:val="22"/>
           <w:lang w:val="en-GB"/>
         </w:rPr>
-        <w:t xml:space="preserve">Led two group research projects (6 members each), scheduling meetings, delegating tasks and producing technical reports above 70%.</w:t>
+        <w:t xml:space="preserve">Awarded sixth-form valedictorian for top academic performance.</w:t>
       </w:r>
       <w:r>
         <w:rPr>
@@ -611,182 +787,6 @@
       <w:r>
         <w:rPr>
           <w:rFonts w:ascii="Arial" w:hAnsi="Arial" w:cs="Arial"/>
-          <w:sz w:val="22"/>
-          <w:szCs w:val="22"/>
-          <w:lang w:val="en-GB"/>
-        </w:rPr>
-        <w:t xml:space="preserve"/>
-      </w:r>
-    </w:p>
-    <w:p>
-      <w:pPr>
-        <w:rPr>
-          <w:rFonts w:ascii="Arial" w:hAnsi="Arial" w:cs="Arial"/>
-          <w:b/>
-          <w:bCs/>
-          <w:sz w:val="22"/>
-          <w:szCs w:val="22"/>
-          <w:lang w:val="en-GB"/>
-        </w:rPr>
-      </w:pPr>
-      <w:r>
-        <w:rPr>
-          <w:rFonts w:ascii="Arial" w:hAnsi="Arial" w:cs="Arial"/>
-          <w:b/>
-          <w:bCs/>
-          <w:sz w:val="22"/>
-          <w:szCs w:val="22"/>
-          <w:lang w:val="en-GB"/>
-        </w:rPr>
-        <w:t xml:space="preserve"/>
-      </w:r>
-    </w:p>
-    <w:p>
-      <w:pPr>
-        <w:tabs>
-          <w:tab w:val="right" w:pos="9072"/>
-        </w:tabs>
-        <w:rPr>
-          <w:rFonts w:ascii="Arial" w:hAnsi="Arial" w:cs="Arial"/>
-          <w:b/>
-          <w:bCs/>
-          <w:sz w:val="22"/>
-          <w:szCs w:val="22"/>
-          <w:lang w:val="en-GB"/>
-        </w:rPr>
-      </w:pPr>
-      <w:r>
-        <w:rPr>
-          <w:rFonts w:ascii="Arial" w:hAnsi="Arial" w:cs="Arial"/>
-          <w:b/>
-          <w:bCs/>
-          <w:sz w:val="22"/>
-          <w:szCs w:val="22"/>
-          <w:lang w:val="en-GB"/>
-        </w:rPr>
-        <w:t xml:space="preserve">A-levels – Forest School</w:t>
-      </w:r>
-      <w:r>
-        <w:rPr>
-          <w:rFonts w:ascii="Arial" w:hAnsi="Arial" w:cs="Arial"/>
-          <w:b/>
-          <w:bCs/>
-          <w:sz w:val="22"/>
-          <w:szCs w:val="22"/>
-          <w:lang w:val="en-GB"/>
-        </w:rPr>
-        <w:tab/>
-      </w:r>
-      <w:r>
-        <w:rPr>
-          <w:rFonts w:ascii="Arial" w:hAnsi="Arial" w:cs="Arial"/>
-          <w:b/>
-          <w:bCs/>
-          <w:sz w:val="22"/>
-          <w:szCs w:val="22"/>
-          <w:lang w:val="en-GB"/>
-        </w:rPr>
-        <w:t xml:space="preserve">September 2020</w:t>
-      </w:r>
-      <w:r>
-        <w:rPr>
-          <w:rFonts w:ascii="Arial" w:hAnsi="Arial" w:cs="Arial"/>
-          <w:b/>
-          <w:bCs/>
-          <w:sz w:val="22"/>
-          <w:szCs w:val="22"/>
-          <w:lang w:val="en-GB"/>
-        </w:rPr>
-        <w:t xml:space="preserve"> </w:t>
-      </w:r>
-      <w:r>
-        <w:rPr>
-          <w:rFonts w:ascii="Arial" w:hAnsi="Arial" w:cs="Arial"/>
-          <w:b/>
-          <w:bCs/>
-          <w:sz w:val="22"/>
-          <w:szCs w:val="22"/>
-          <w:lang w:val="en-GB"/>
-        </w:rPr>
-        <w:t xml:space="preserve">–</w:t>
-      </w:r>
-      <w:r>
-        <w:rPr>
-          <w:rFonts w:ascii="Arial" w:hAnsi="Arial" w:cs="Arial"/>
-          <w:b/>
-          <w:bCs/>
-          <w:sz w:val="22"/>
-          <w:szCs w:val="22"/>
-          <w:lang w:val="en-GB"/>
-        </w:rPr>
-        <w:t xml:space="preserve"> </w:t>
-      </w:r>
-      <w:r>
-        <w:rPr>
-          <w:rFonts w:ascii="Arial" w:hAnsi="Arial" w:cs="Arial"/>
-          <w:b/>
-          <w:bCs/>
-          <w:sz w:val="22"/>
-          <w:szCs w:val="22"/>
-          <w:lang w:val="en-GB"/>
-        </w:rPr>
-        <w:t xml:space="preserve">July 2022</w:t>
-      </w:r>
-      <w:r>
-        <w:rPr>
-          <w:rFonts w:ascii="Arial" w:hAnsi="Arial" w:cs="Arial"/>
-          <w:b/>
-          <w:bCs/>
-          <w:sz w:val="22"/>
-          <w:szCs w:val="22"/>
-          <w:lang w:val="en-GB"/>
-        </w:rPr>
-        <w:t xml:space="preserve"> </w:t>
-      </w:r>
-    </w:p>
-    <w:p>
-      <w:pPr>
-        <w:rPr>
-          <w:rFonts w:ascii="Arial" w:hAnsi="Arial" w:cs="Arial"/>
-          <w:sz w:val="22"/>
-          <w:szCs w:val="22"/>
-          <w:lang w:val="en-GB"/>
-        </w:rPr>
-      </w:pPr>
-      <w:r>
-        <w:rPr>
-          <w:rFonts w:ascii="Arial" w:hAnsi="Arial" w:cs="Arial"/>
-          <w:b/>
-          <w:bCs/>
-          <w:sz w:val="22"/>
-          <w:szCs w:val="22"/>
-          <w:lang w:val="en-GB"/>
-        </w:rPr>
-        <w:t xml:space="preserve">Grade: </w:t>
-      </w:r>
-      <w:r>
-        <w:rPr>
-          <w:rFonts w:ascii="Arial" w:hAnsi="Arial" w:cs="Arial"/>
-          <w:sz w:val="22"/>
-          <w:szCs w:val="22"/>
-          <w:lang w:val="en-GB"/>
-        </w:rPr>
-        <w:t xml:space="preserve">A*A*A*A*A* (Maths, Further Maths, Physics, Chemistry, Extended Project)</w:t>
-      </w:r>
-      <w:r>
-        <w:rPr>
-          <w:rFonts w:ascii="Arial" w:hAnsi="Arial" w:cs="Arial"/>
-          <w:sz w:val="22"/>
-          <w:szCs w:val="22"/>
-          <w:lang w:val="en-GB"/>
-        </w:rPr>
-        <w:t xml:space="preserve"> </w:t>
-      </w:r>
-      <w:r>
-        <w:rPr>
-          <w:rFonts w:ascii="Arial" w:hAnsi="Arial" w:cs="Arial"/>
-          <w:b/>
-          <w:bCs/>
           <w:sz w:val="22"/>
           <w:szCs w:val="22"/>
           <w:lang w:val="en-GB"/>
@@ -828,7 +828,7 @@
           <w:szCs w:val="22"/>
           <w:lang w:val="en-GB"/>
         </w:rPr>
-        <w:t xml:space="preserve">Received sixth-form valedictorian award for best academic performance.</w:t>
+        <w:t xml:space="preserve">Completed a 5,000-word extended project on energy and climate mitigation (100%) — demonstrates technical research and written documentation skills.</w:t>
       </w:r>
       <w:r>
         <w:rPr>
@@ -883,62 +883,7 @@
           <w:szCs w:val="22"/>
           <w:lang w:val="en-GB"/>
         </w:rPr>
-        <w:t xml:space="preserve">Produced a 5,000-word extended project on energy mitigation strategies achieving 100%.</w:t>
-      </w:r>
-      <w:r>
-        <w:rPr>
-          <w:rFonts w:ascii="Arial" w:hAnsi="Arial" w:cs="Arial"/>
-          <w:sz w:val="22"/>
-          <w:szCs w:val="22"/>
-          <w:lang w:val="en-GB"/>
-        </w:rPr>
-        <w:t xml:space="preserve"> </w:t>
-      </w:r>
-      <w:r>
-        <w:rPr>
-          <w:rFonts w:ascii="Arial" w:hAnsi="Arial" w:cs="Arial"/>
-          <w:sz w:val="22"/>
-          <w:szCs w:val="22"/>
-          <w:lang w:val="en-GB"/>
-        </w:rPr>
-        <w:t xml:space="preserve"/>
-      </w:r>
-      <w:r>
-        <w:rPr>
-          <w:rFonts w:ascii="Arial" w:hAnsi="Arial" w:cs="Arial"/>
-          <w:b/>
-          <w:bCs/>
-          <w:sz w:val="22"/>
-          <w:szCs w:val="22"/>
-          <w:lang w:val="en-GB"/>
-        </w:rPr>
-        <w:t xml:space="preserve">   </w:t>
-      </w:r>
-    </w:p>
-    <w:p>
-      <w:pPr>
-        <w:pStyle w:val="ListParagraph"/>
-        <w:numPr>
-          <w:ilvl w:val="0"/>
-          <w:numId w:val="19"/>
-        </w:numPr>
-        <w:rPr>
-          <w:rFonts w:ascii="Arial" w:hAnsi="Arial" w:cs="Arial"/>
-          <w:b/>
-          <w:bCs/>
-          <w:sz w:val="22"/>
-          <w:szCs w:val="22"/>
-          <w:lang w:val="en-GB"/>
-        </w:rPr>
-      </w:pPr>
-      <w:r>
-        <w:rPr>
-          <w:rFonts w:ascii="Arial" w:hAnsi="Arial" w:cs="Arial"/>
-          <w:sz w:val="22"/>
-          <w:szCs w:val="22"/>
-          <w:lang w:val="en-GB"/>
-        </w:rPr>
-        <w:t xml:space="preserve">Presented research to 160+ students and staff, demonstrating clear verbal communication and public speaking.</w:t>
+        <w:t xml:space="preserve">Presented project findings to a cohort of 160+ students and staff, evidencing clear verbal communication and presentation ability.</w:t>
       </w:r>
       <w:r>
         <w:rPr>
@@ -1162,7 +1107,7 @@
           <w:szCs w:val="22"/>
           <w:lang w:val="en-GB"/>
         </w:rPr>
-        <w:t xml:space="preserve">Modelled finite‑difference methods for wave propagation across 100+ aeroacoustics simulations using MATLAB, focusing on dispersion and stability. </w:t>
+        <w:t xml:space="preserve">Modelled finite-difference schemes for wave propagation across 100+ aeroacoustics simulations using MATLAB, emphasising dispersion-preserving accuracy. </w:t>
       </w:r>
     </w:p>
     <w:p>
@@ -1188,7 +1133,7 @@
           <w:szCs w:val="22"/>
           <w:lang w:val="en-GB"/>
         </w:rPr>
-        <w:t xml:space="preserve">Analysed and compared 10 high‑order schemes, optimising for accuracy versus computational cost and documenting results for reproducible testing. </w:t>
+        <w:t xml:space="preserve">Analysed and compared 10 high-order numerical schemes to optimise accuracy-versus-computational-cost trade-offs for system-level simulation. </w:t>
       </w:r>
     </w:p>
     <w:p>
@@ -1214,7 +1159,7 @@
           <w:szCs w:val="22"/>
           <w:lang w:val="en-GB"/>
         </w:rPr>
-        <w:t xml:space="preserve">Prepared and presented research poster summarising methodology and findings to academic peers and supervisors. </w:t>
+        <w:t xml:space="preserve">Prepared and presented research poster summarising simulation methodology and results to a technical audience. </w:t>
       </w:r>
     </w:p>
     <w:p>
@@ -1260,7 +1205,7 @@
           <w:szCs w:val="22"/>
           <w:lang w:val="en-GB"/>
         </w:rPr>
-        <w:t xml:space="preserve">Project Manager — UHF Ground Station</w:t>
+        <w:t xml:space="preserve">Project Manager — UHF Ground Station Proof-of-Concept</w:t>
       </w:r>
     </w:p>
     <w:p>
@@ -1377,7 +1322,7 @@
           <w:szCs w:val="22"/>
           <w:lang w:val="en-GB"/>
         </w:rPr>
-        <w:t xml:space="preserve">Managed a 12‑member team to design, procure and assemble a proof‑of‑concept UHF satellite ground station (NOAA reception) in 10 weeks, producing a detailed bill of materials. </w:t>
+        <w:t xml:space="preserve">Led a 12-person team to design, procure and assemble a proof-of-concept passive UHF satellite ground station for NOAA reception, delivering hardware in 10 weeks. </w:t>
       </w:r>
     </w:p>
     <w:p>
@@ -1403,7 +1348,7 @@
           <w:szCs w:val="22"/>
           <w:lang w:val="en-GB"/>
         </w:rPr>
-        <w:t xml:space="preserve">Performed antenna selection using Pugh matrices, documented trade-offs and produced 30+ pages of technical specification and test plans. </w:t>
+        <w:t xml:space="preserve">Authored 30+ pages of technical documentation including antenna-selection Pugh matrices and a detailed bill of materials, supporting build and test planning. </w:t>
       </w:r>
     </w:p>
     <w:p>
@@ -1429,7 +1374,7 @@
           <w:szCs w:val="22"/>
           <w:lang w:val="en-GB"/>
         </w:rPr>
-        <w:t xml:space="preserve">Implemented MATLAB/Simulink modelling (MATLAB Satellite Communications toolbox) for a half‑duplex UHF ground station and validated link performance through simulation. </w:t>
+        <w:t xml:space="preserve">Initiated MATLAB/Simulink modelling of a half-duplex UHF ground station (Satellite Communication toolbox) to evaluate link performance and rotator control behaviour. </w:t>
       </w:r>
     </w:p>
     <w:p>
@@ -1455,7 +1400,7 @@
           <w:szCs w:val="22"/>
           <w:lang w:val="en-GB"/>
         </w:rPr>
-        <w:t xml:space="preserve">Coordinated cross‑discipline activity, chaired weekly meetings and provided progress reports to senior leadership. </w:t>
+        <w:t xml:space="preserve">Coordinated cross-disciplinary activities with the Chief Engineer and implemented Git-based version control for model and firmware development. </w:t>
       </w:r>
     </w:p>
     <w:p>
@@ -1501,7 +1446,7 @@
           <w:szCs w:val="22"/>
           <w:lang w:val="en-GB"/>
         </w:rPr>
-        <w:t xml:space="preserve">Academic Coordinator</w:t>
+        <w:t xml:space="preserve">Fly Your Satellite Workshop (Participant)</w:t>
       </w:r>
     </w:p>
     <w:p>
@@ -1526,7 +1471,7 @@
           <w:szCs w:val="22"/>
           <w:lang w:val="en-GB"/>
         </w:rPr>
-        <w:t xml:space="preserve">Warwick Physics Society</w:t>
+        <w:t xml:space="preserve">European Space Agency</w:t>
       </w:r>
       <w:r>
         <w:rPr>
@@ -1548,7 +1493,7 @@
           <w:szCs w:val="22"/>
           <w:lang w:val="en-GB"/>
         </w:rPr>
-        <w:t xml:space="preserve">March 2024</w:t>
+        <w:t xml:space="preserve">November 2024</w:t>
       </w:r>
       <w:r>
         <w:rPr>
@@ -1570,7 +1515,7 @@
           <w:szCs w:val="22"/>
           <w:lang w:val="en-GB"/>
         </w:rPr>
-        <w:t xml:space="preserve">March 2025</w:t>
+        <w:t xml:space="preserve">November 2024</w:t>
       </w:r>
       <w:r>
         <w:rPr>
@@ -1618,7 +1563,7 @@
           <w:szCs w:val="22"/>
           <w:lang w:val="en-GB"/>
         </w:rPr>
-        <w:t xml:space="preserve">Delivered seven revision lectures and weekly support sessions, explaining complex physical concepts to groups of up to 100 students. </w:t>
+        <w:t xml:space="preserve">Completed a 5-day ESA workshop covering systems engineering, requirements and ground-station communications for CubeSats. </w:t>
       </w:r>
     </w:p>
     <w:p>
@@ -1644,7 +1589,7 @@
           <w:szCs w:val="22"/>
           <w:lang w:val="en-GB"/>
         </w:rPr>
-        <w:t xml:space="preserve">Organised a high‑profile departmental event attended by 100+ staff and students, managing logistics and technical briefings. </w:t>
+        <w:t xml:space="preserve">Attended lectures on satellite communications, RF link planning and systems integration from technical experts at ESTEC. </w:t>
       </w:r>
     </w:p>
     <w:p>
@@ -1670,7 +1615,7 @@
           <w:szCs w:val="22"/>
           <w:lang w:val="en-GB"/>
         </w:rPr>
-        <w:t xml:space="preserve">Received positive feedback for clear written materials and verbal explanations; improved student engagement and understanding. </w:t>
+        <w:t xml:space="preserve">Collaborated in a timed CubeSat design sprint, meeting mission requirements through rapid delegation and systems-level trade-offs. </w:t>
       </w:r>
     </w:p>
     <w:p>
@@ -1716,7 +1661,7 @@
           <w:szCs w:val="22"/>
           <w:lang w:val="en-GB"/>
         </w:rPr>
-        <w:t xml:space="preserve">Fly Your Satellite Workshop Participant</w:t>
+        <w:t xml:space="preserve">RF Seekers Summer Intern — Modelling  Algorithms</w:t>
       </w:r>
     </w:p>
     <w:p>
@@ -1741,7 +1686,7 @@
           <w:szCs w:val="22"/>
           <w:lang w:val="en-GB"/>
         </w:rPr>
-        <w:t xml:space="preserve">European Space Agency (ESTEC)</w:t>
+        <w:t xml:space="preserve">MBDA UK</w:t>
       </w:r>
       <w:r>
         <w:rPr>
@@ -1763,7 +1708,7 @@
           <w:szCs w:val="22"/>
           <w:lang w:val="en-GB"/>
         </w:rPr>
-        <w:t xml:space="preserve">November 2024</w:t>
+        <w:t xml:space="preserve">June 2024</w:t>
       </w:r>
       <w:r>
         <w:rPr>
@@ -1785,7 +1730,7 @@
           <w:szCs w:val="22"/>
           <w:lang w:val="en-GB"/>
         </w:rPr>
-        <w:t xml:space="preserve">November 2024</w:t>
+        <w:t xml:space="preserve">August 2024</w:t>
       </w:r>
       <w:r>
         <w:rPr>
@@ -1833,7 +1778,7 @@
           <w:szCs w:val="22"/>
           <w:lang w:val="en-GB"/>
         </w:rPr>
-        <w:t xml:space="preserve">Completed a 5‑day CubeSat systems engineering workshop covering requirements, ground‑station communications and end‑to‑end product considerations. </w:t>
+        <w:t xml:space="preserve">10-week placement working on synthetic aperture radar (SAR) image processing within AESA radar systems, building domain knowledge in radio and microwave signal processing. </w:t>
       </w:r>
     </w:p>
     <w:p>
@@ -1859,7 +1804,7 @@
           <w:szCs w:val="22"/>
           <w:lang w:val="en-GB"/>
         </w:rPr>
-        <w:t xml:space="preserve">Attended technical lectures on systems engineering, testing and ground communications from ESTEC experts and applied learnings to a rapid design sprint. </w:t>
+        <w:t xml:space="preserve">Optimised a matched-filter algorithm in MATLAB by implementing FFTs, reducing runtime by 85% and improving end-to-end processing throughput. </w:t>
       </w:r>
     </w:p>
     <w:p>
@@ -1885,144 +1830,7 @@
           <w:szCs w:val="22"/>
           <w:lang w:val="en-GB"/>
         </w:rPr>
-        <w:t xml:space="preserve">Collaborated in a 10‑person team to meet mission requirements within strict time constraints, practising stakeholder communication and rapid prototyping decisions. </w:t>
-      </w:r>
-    </w:p>
-    <w:p>
-      <w:pPr>
-        <w:rPr>
-          <w:rFonts w:ascii="Arial" w:hAnsi="Arial" w:cs="Arial"/>
-          <w:b/>
-          <w:bCs/>
-          <w:sz w:val="22"/>
-          <w:szCs w:val="22"/>
-          <w:lang w:val="en-GB"/>
-        </w:rPr>
-      </w:pPr>
-      <w:r>
-        <w:rPr>
-          <w:rFonts w:ascii="Arial" w:hAnsi="Arial" w:cs="Arial"/>
-          <w:b/>
-          <w:bCs/>
-          <w:sz w:val="22"/>
-          <w:szCs w:val="22"/>
-          <w:lang w:val="en-GB"/>
-        </w:rPr>
-        <w:t xml:space="preserve"/>
-      </w:r>
-    </w:p>
-    <w:p>
-      <w:pPr>
-        <w:rPr>
-          <w:rFonts w:ascii="Arial" w:hAnsi="Arial" w:cs="Arial"/>
-          <w:b/>
-          <w:bCs/>
-          <w:sz w:val="22"/>
-          <w:szCs w:val="22"/>
-          <w:lang w:val="en-GB"/>
-        </w:rPr>
-      </w:pPr>
-      <w:r>
-        <w:rPr>
-          <w:rFonts w:ascii="Arial" w:hAnsi="Arial" w:cs="Arial"/>
-          <w:b/>
-          <w:bCs/>
-          <w:sz w:val="22"/>
-          <w:szCs w:val="22"/>
-          <w:lang w:val="en-GB"/>
-        </w:rPr>
-        <w:t xml:space="preserve">RF Seekers Summer Intern — Modelling and Algorithms</w:t>
-      </w:r>
-    </w:p>
-    <w:p>
-      <w:pPr>
-        <w:tabs>
-          <w:tab w:val="right" w:pos="9072"/>
-          <w:tab w:val="right" w:pos="10206"/>
-        </w:tabs>
-        <w:rPr>
-          <w:rFonts w:ascii="Arial" w:hAnsi="Arial" w:cs="Arial"/>
-          <w:b/>
-          <w:bCs/>
-          <w:sz w:val="22"/>
-          <w:szCs w:val="22"/>
-          <w:lang w:val="en-GB"/>
-        </w:rPr>
-      </w:pPr>
-      <w:r>
-        <w:rPr>
-          <w:rFonts w:ascii="Arial" w:hAnsi="Arial" w:cs="Arial"/>
-          <w:sz w:val="22"/>
-          <w:szCs w:val="22"/>
-          <w:lang w:val="en-GB"/>
-        </w:rPr>
-        <w:t xml:space="preserve">MBDA UK</w:t>
-      </w:r>
-      <w:r>
-        <w:rPr>
-          <w:rFonts w:ascii="Arial" w:hAnsi="Arial" w:cs="Arial"/>
-          <w:b/>
-          <w:bCs/>
-          <w:sz w:val="22"/>
-          <w:szCs w:val="22"/>
-          <w:lang w:val="en-GB"/>
-        </w:rPr>
-        <w:tab/>
-      </w:r>
-      <w:r>
-        <w:rPr>
-          <w:rFonts w:ascii="Arial" w:hAnsi="Arial" w:cs="Arial"/>
-          <w:b/>
-          <w:bCs/>
-          <w:sz w:val="22"/>
-          <w:szCs w:val="22"/>
-          <w:lang w:val="en-GB"/>
-        </w:rPr>
-        <w:t xml:space="preserve">June 2024</w:t>
-      </w:r>
-      <w:r>
-        <w:rPr>
-          <w:rFonts w:ascii="Arial" w:hAnsi="Arial" w:cs="Arial"/>
-          <w:b/>
-          <w:bCs/>
-          <w:sz w:val="22"/>
-          <w:szCs w:val="22"/>
-          <w:lang w:val="en-GB"/>
-        </w:rPr>
-        <w:t xml:space="preserve"> – </w:t>
-      </w:r>
-      <w:r>
-        <w:rPr>
-          <w:rFonts w:ascii="Arial" w:hAnsi="Arial" w:cs="Arial"/>
-          <w:b/>
-          <w:bCs/>
-          <w:sz w:val="22"/>
-          <w:szCs w:val="22"/>
-          <w:lang w:val="en-GB"/>
-        </w:rPr>
-        <w:t xml:space="preserve">August 2024</w:t>
-      </w:r>
-      <w:r>
-        <w:rPr>
-          <w:rFonts w:ascii="Arial" w:hAnsi="Arial" w:cs="Arial"/>
-          <w:b/>
-          <w:bCs/>
-          <w:sz w:val="22"/>
-          <w:szCs w:val="22"/>
-          <w:lang w:val="en-GB"/>
-        </w:rPr>
-        <w:t xml:space="preserve"> </w:t>
-      </w:r>
-      <w:r>
-        <w:rPr>
-          <w:rFonts w:ascii="Arial" w:hAnsi="Arial" w:cs="Arial"/>
-          <w:b/>
-          <w:bCs/>
-          <w:sz w:val="22"/>
-          <w:szCs w:val="22"/>
-          <w:lang w:val="en-GB"/>
-        </w:rPr>
-        <w:t xml:space="preserve"/>
+        <w:t xml:space="preserve">Co-developed a data-analysis application used by six colleagues for rapid range–Doppler image inspection and integrated a mid-fidelity algorithm for fast sanity checks. </w:t>
       </w:r>
     </w:p>
     <w:p>
@@ -2048,7 +1856,165 @@
           <w:szCs w:val="22"/>
           <w:lang w:val="en-GB"/>
         </w:rPr>
-        <w:t xml:space="preserve">Worked on synthetic aperture radar (SAR) processing chains within AESA radar contexts, improving matched‑filter performance by implementing FFT methods and reducing runtime by 85%. </w:t>
+        <w:t xml:space="preserve">Presented placement outcomes to 20+ colleagues and contributed 50+ commits following professional version-control practices. </w:t>
+      </w:r>
+    </w:p>
+    <w:p>
+      <w:pPr>
+        <w:rPr>
+          <w:rFonts w:ascii="Arial" w:hAnsi="Arial" w:cs="Arial"/>
+          <w:b/>
+          <w:bCs/>
+          <w:sz w:val="22"/>
+          <w:szCs w:val="22"/>
+          <w:lang w:val="en-GB"/>
+        </w:rPr>
+      </w:pPr>
+      <w:r>
+        <w:rPr>
+          <w:rFonts w:ascii="Arial" w:hAnsi="Arial" w:cs="Arial"/>
+          <w:b/>
+          <w:bCs/>
+          <w:sz w:val="22"/>
+          <w:szCs w:val="22"/>
+          <w:lang w:val="en-GB"/>
+        </w:rPr>
+        <w:t xml:space="preserve"/>
+      </w:r>
+    </w:p>
+    <w:p>
+      <w:pPr>
+        <w:pStyle w:val="Heading1"/>
+        <w:rPr>
+          <w:rFonts w:ascii="Arial" w:hAnsi="Arial"/>
+          <w:sz w:val="28"/>
+          <w:szCs w:val="28"/>
+          <w:lang w:val="en-GB"/>
+        </w:rPr>
+      </w:pPr>
+      <w:r>
+        <w:rPr>
+          <w:rFonts w:ascii="Arial" w:hAnsi="Arial"/>
+          <w:sz w:val="28"/>
+          <w:szCs w:val="28"/>
+          <w:lang w:val="en-GB"/>
+        </w:rPr>
+        <w:t xml:space="preserve">Projects</w:t>
+      </w:r>
+    </w:p>
+    <w:p>
+      <w:pPr>
+        <w:rPr>
+          <w:rFonts w:ascii="Arial" w:hAnsi="Arial" w:cs="Arial"/>
+          <w:b/>
+          <w:bCs/>
+          <w:sz w:val="22"/>
+          <w:szCs w:val="22"/>
+          <w:lang w:val="en-GB"/>
+        </w:rPr>
+      </w:pPr>
+      <w:r>
+        <w:rPr>
+          <w:rFonts w:ascii="Arial" w:hAnsi="Arial" w:cs="Arial"/>
+          <w:b/>
+          <w:bCs/>
+          <w:sz w:val="22"/>
+          <w:szCs w:val="22"/>
+          <w:lang w:val="en-GB"/>
+        </w:rPr>
+        <w:t xml:space="preserve"/>
+      </w:r>
+    </w:p>
+    <w:p>
+      <w:pPr>
+        <w:tabs>
+          <w:tab w:val="right" w:pos="9072"/>
+        </w:tabs>
+        <w:rPr>
+          <w:rFonts w:ascii="Arial" w:hAnsi="Arial" w:cs="Arial"/>
+          <w:b/>
+          <w:bCs/>
+          <w:sz w:val="22"/>
+          <w:szCs w:val="22"/>
+          <w:lang w:val="en-GB"/>
+        </w:rPr>
+      </w:pPr>
+      <w:r>
+        <w:rPr>
+          <w:rFonts w:ascii="Arial" w:hAnsi="Arial" w:cs="Arial"/>
+          <w:b/>
+          <w:bCs/>
+          <w:sz w:val="22"/>
+          <w:szCs w:val="22"/>
+          <w:lang w:val="en-GB"/>
+        </w:rPr>
+        <w:t xml:space="preserve">AI CV Generator</w:t>
+      </w:r>
+      <w:r>
+        <w:rPr>
+          <w:rFonts w:ascii="Arial" w:hAnsi="Arial" w:cs="Arial"/>
+          <w:b/>
+          <w:bCs/>
+          <w:sz w:val="22"/>
+          <w:szCs w:val="22"/>
+          <w:lang w:val="en-GB"/>
+        </w:rPr>
+        <w:tab/>
+      </w:r>
+      <w:r>
+        <w:rPr>
+          <w:rFonts w:ascii="Arial" w:hAnsi="Arial" w:cs="Arial"/>
+          <w:b/>
+          <w:bCs/>
+          <w:sz w:val="22"/>
+          <w:szCs w:val="22"/>
+          <w:lang w:val="en-GB"/>
+        </w:rPr>
+        <w:t xml:space="preserve">July 2025</w:t>
+      </w:r>
+      <w:r>
+        <w:rPr>
+          <w:rFonts w:ascii="Arial" w:hAnsi="Arial" w:cs="Arial"/>
+          <w:b/>
+          <w:bCs/>
+          <w:sz w:val="22"/>
+          <w:szCs w:val="22"/>
+          <w:lang w:val="en-GB"/>
+        </w:rPr>
+        <w:t xml:space="preserve"> – </w:t>
+      </w:r>
+      <w:r>
+        <w:rPr>
+          <w:rFonts w:ascii="Arial" w:hAnsi="Arial" w:cs="Arial"/>
+          <w:b/>
+          <w:bCs/>
+          <w:sz w:val="22"/>
+          <w:szCs w:val="22"/>
+          <w:lang w:val="en-GB"/>
+        </w:rPr>
+        <w:t xml:space="preserve">ongoing</w:t>
+      </w:r>
+      <w:r>
+        <w:rPr>
+          <w:rFonts w:ascii="Arial" w:hAnsi="Arial" w:cs="Arial"/>
+          <w:b/>
+          <w:bCs/>
+          <w:sz w:val="22"/>
+          <w:szCs w:val="22"/>
+          <w:lang w:val="en-GB"/>
+        </w:rPr>
+        <w:t xml:space="preserve"> </w:t>
+      </w:r>
+      <w:r>
+        <w:rPr>
+          <w:rFonts w:ascii="Arial" w:hAnsi="Arial" w:cs="Arial"/>
+          <w:b/>
+          <w:bCs/>
+          <w:sz w:val="22"/>
+          <w:szCs w:val="22"/>
+          <w:lang w:val="en-GB"/>
+        </w:rPr>
+        <w:t xml:space="preserve"/>
       </w:r>
     </w:p>
     <w:p>
@@ -2074,7 +2040,7 @@
           <w:szCs w:val="22"/>
           <w:lang w:val="en-GB"/>
         </w:rPr>
-        <w:t xml:space="preserve">Co‑developed a data‑analysis application used by six colleagues to accelerate range–Doppler image analysis during a field campaign. </w:t>
+        <w:t xml:space="preserve">Developed a CV and cover-letter generator using OpenAI's API and Python, producing structured JSON outputs via Pydantic and templated Word documents with docxtpl. </w:t>
       </w:r>
     </w:p>
     <w:p>
@@ -2100,7 +2066,33 @@
           <w:szCs w:val="22"/>
           <w:lang w:val="en-GB"/>
         </w:rPr>
-        <w:t xml:space="preserve">Integrated a mid‑fidelity range–Doppler algorithm for rapid sanity checks, contributed 50+ commits using professional version control and presented outcomes to 20+ colleagues. </w:t>
+        <w:t xml:space="preserve">Implemented SQL databases to track applications and instrumented ATS-checking; achieved &gt;50% in three ATS checkers and iterated outputs based on feedback. </w:t>
+      </w:r>
+    </w:p>
+    <w:p>
+      <w:pPr>
+        <w:pStyle w:val="ListParagraph"/>
+        <w:numPr>
+          <w:ilvl w:val="0"/>
+          <w:numId w:val="18"/>
+        </w:numPr>
+        <w:rPr>
+          <w:rFonts w:ascii="Arial" w:hAnsi="Arial" w:cs="Arial"/>
+          <w:b/>
+          <w:bCs/>
+          <w:sz w:val="22"/>
+          <w:szCs w:val="22"/>
+          <w:lang w:val="en-GB"/>
+        </w:rPr>
+      </w:pPr>
+      <w:r>
+        <w:rPr>
+          <w:rFonts w:ascii="Arial" w:hAnsi="Arial" w:cs="Arial"/>
+          <w:sz w:val="22"/>
+          <w:szCs w:val="22"/>
+          <w:lang w:val="en-GB"/>
+        </w:rPr>
+        <w:t xml:space="preserve">Demonstrated disciplined documentation, testing and version control—skills applicable to reporting and lab-result tracking in RF projects. </w:t>
       </w:r>
     </w:p>
     <w:p>
@@ -2143,49 +2135,6 @@
           <w:szCs w:val="28"/>
           <w:lang w:val="en-GB"/>
         </w:rPr>
-        <w:t xml:space="preserve">Projects</w:t>
-      </w:r>
-    </w:p>
-    <w:p>
-      <w:pPr>
-        <w:rPr>
-          <w:rFonts w:ascii="Arial" w:hAnsi="Arial" w:cs="Arial"/>
-          <w:b/>
-          <w:bCs/>
-          <w:sz w:val="22"/>
-          <w:szCs w:val="22"/>
-          <w:lang w:val="en-GB"/>
-        </w:rPr>
-      </w:pPr>
-      <w:r>
-        <w:rPr>
-          <w:rFonts w:ascii="Arial" w:hAnsi="Arial" w:cs="Arial"/>
-          <w:b/>
-          <w:bCs/>
-          <w:sz w:val="22"/>
-          <w:szCs w:val="22"/>
-          <w:lang w:val="en-GB"/>
-        </w:rPr>
-        <w:t xml:space="preserve"/>
-      </w:r>
-    </w:p>
-    <w:p>
-      <w:pPr>
-        <w:pStyle w:val="Heading1"/>
-        <w:rPr>
-          <w:rFonts w:ascii="Arial" w:hAnsi="Arial"/>
-          <w:sz w:val="28"/>
-          <w:szCs w:val="28"/>
-          <w:lang w:val="en-GB"/>
-        </w:rPr>
-      </w:pPr>
-      <w:r>
-        <w:rPr>
-          <w:rFonts w:ascii="Arial" w:hAnsi="Arial"/>
-          <w:sz w:val="28"/>
-          <w:szCs w:val="28"/>
-          <w:lang w:val="en-GB"/>
-        </w:rPr>
         <w:t>Skills</w:t>
       </w:r>
     </w:p>
@@ -2225,7 +2174,7 @@
           <w:szCs w:val="22"/>
           <w:lang w:val="en-GB"/>
         </w:rPr>
-        <w:t xml:space="preserve">MATLAB, Simulink, Python, C, LabVIEW, SQL</w:t>
+        <w:t xml:space="preserve">MATLAB, Simulink, Python, C, SQL, LabVIEW</w:t>
       </w:r>
       <w:r>
         <w:rPr>
@@ -2277,7 +2226,7 @@
           <w:szCs w:val="22"/>
           <w:lang w:val="en-GB"/>
         </w:rPr>
-        <w:t xml:space="preserve">NumPy, SciPy, Matplotlib.</w:t>
+        <w:t xml:space="preserve">NumPy, SciPy, Matplotlib, Satellite Communication toolbox (MATLAB), pydantic.</w:t>
       </w:r>
     </w:p>
     <w:p>
@@ -2318,7 +2267,7 @@
           <w:szCs w:val="22"/>
           <w:lang w:val="en-GB"/>
         </w:rPr>
-        <w:t xml:space="preserve">Git / GitHub, Microsoft Office, OriginPro, MATLAB Satellite Communications Toolbox.</w:t>
+        <w:t xml:space="preserve">Git / GitHub, Origin Pro, MATLAB/Simulink (modelling  simulation), LabVIEW (instrument control  data acquisition), Microsoft Office (technical reporting).</w:t>
       </w:r>
     </w:p>
     <w:p>
@@ -2359,7 +2308,7 @@
           <w:szCs w:val="22"/>
           <w:lang w:val="en-GB"/>
         </w:rPr>
-        <w:t xml:space="preserve">Technical documentation and specification, Client and management presentations, Cross‑discipline collaboration (hardware, embedded, DSP), Problem solving and debugging, Project coordination and stakeholder communication.</w:t>
+        <w:t xml:space="preserve">Technical documentation and reporting, Presentation and stakeholder communication, Cross-disciplinary teamwork (hardware/software/controls), Problem-solving and attention to detail, Project coordination and task delegation.</w:t>
       </w:r>
     </w:p>
     <w:p>
@@ -2389,7 +2338,7 @@
           <w:szCs w:val="22"/>
           <w:lang w:val="en-GB"/>
         </w:rPr>
-        <w:t xml:space="preserve">Wireless communication, Satellite systems, Amateur radio, Electronics prototyping.</w:t>
+        <w:t xml:space="preserve">Amateur radio, Wireless communications, Prototyping and hardware bring-up, Satellite systems.</w:t>
       </w:r>
     </w:p>
     <w:sectPr>

</xml_diff>